<commit_message>
Updated ass2*.docx with unknown changes
</commit_message>
<xml_diff>
--- a/networking/simonStorm/ass2_simon.docx
+++ b/networking/simonStorm/ass2_simon.docx
@@ -2480,7 +2480,7 @@
           </mc:Choice>
           <mc:Fallback>
             <w:pict>
-              <v:oval w14:anchorId="49638008" id="Oval 36" o:spid="_x0000_s1026" style="position:absolute;margin-left:99.3pt;margin-top:15.15pt;width:237.35pt;height:28.65pt;z-index:251659264;visibility:visible;mso-wrap-style:square;mso-width-percent:0;mso-height-percent:0;mso-wrap-distance-left:9pt;mso-wrap-distance-top:0;mso-wrap-distance-right:9pt;mso-wrap-distance-bottom:0;mso-position-horizontal:absolute;mso-position-horizontal-relative:text;mso-position-vertical:absolute;mso-position-vertical-relative:text;mso-width-percent:0;mso-height-percent:0;mso-width-relative:margin;mso-height-relative:margin;v-text-anchor:middle" o:gfxdata="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" filled="f" strokecolor="red" strokeweight="2pt"/>
+              <v:oval w14:anchorId="20BEBFB4" id="Oval 36" o:spid="_x0000_s1026" style="position:absolute;margin-left:99.3pt;margin-top:15.15pt;width:237.35pt;height:28.65pt;z-index:251659264;visibility:visible;mso-wrap-style:square;mso-width-percent:0;mso-height-percent:0;mso-wrap-distance-left:9pt;mso-wrap-distance-top:0;mso-wrap-distance-right:9pt;mso-wrap-distance-bottom:0;mso-position-horizontal:absolute;mso-position-horizontal-relative:text;mso-position-vertical:absolute;mso-position-vertical-relative:text;mso-width-percent:0;mso-height-percent:0;mso-width-relative:margin;mso-height-relative:margin;v-text-anchor:middle" o:gfxdata="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" filled="f" strokecolor="red" strokeweight="2pt"/>
             </w:pict>
           </mc:Fallback>
         </mc:AlternateContent>
@@ -2754,7 +2754,7 @@
           </mc:Choice>
           <mc:Fallback>
             <w:pict>
-              <v:oval w14:anchorId="73DF82A9" id="Oval 9" o:spid="_x0000_s1026" style="position:absolute;margin-left:100.65pt;margin-top:77.35pt;width:237.35pt;height:28.65pt;z-index:251676672;visibility:visible;mso-wrap-style:square;mso-width-percent:0;mso-height-percent:0;mso-wrap-distance-left:9pt;mso-wrap-distance-top:0;mso-wrap-distance-right:9pt;mso-wrap-distance-bottom:0;mso-position-horizontal:absolute;mso-position-horizontal-relative:text;mso-position-vertical:absolute;mso-position-vertical-relative:text;mso-width-percent:0;mso-height-percent:0;mso-width-relative:margin;mso-height-relative:margin;v-text-anchor:middle" o:gfxdata="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" filled="f" strokecolor="red" strokeweight="2pt"/>
+              <v:oval w14:anchorId="56A49578" id="Oval 9" o:spid="_x0000_s1026" style="position:absolute;margin-left:100.65pt;margin-top:77.35pt;width:237.35pt;height:28.65pt;z-index:251676672;visibility:visible;mso-wrap-style:square;mso-width-percent:0;mso-height-percent:0;mso-wrap-distance-left:9pt;mso-wrap-distance-top:0;mso-wrap-distance-right:9pt;mso-wrap-distance-bottom:0;mso-position-horizontal:absolute;mso-position-horizontal-relative:text;mso-position-vertical:absolute;mso-position-vertical-relative:text;mso-width-percent:0;mso-height-percent:0;mso-width-relative:margin;mso-height-relative:margin;v-text-anchor:middle" o:gfxdata="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" filled="f" strokecolor="red" strokeweight="2pt"/>
             </w:pict>
           </mc:Fallback>
         </mc:AlternateContent>
@@ -2938,7 +2938,7 @@
           </mc:Choice>
           <mc:Fallback>
             <w:pict>
-              <v:oval w14:anchorId="3F609B57" id="Oval 12" o:spid="_x0000_s1026" style="position:absolute;margin-left:338.65pt;margin-top:332.75pt;width:109.95pt;height:28.65pt;z-index:251678720;visibility:visible;mso-wrap-style:square;mso-width-percent:0;mso-height-percent:0;mso-wrap-distance-left:9pt;mso-wrap-distance-top:0;mso-wrap-distance-right:9pt;mso-wrap-distance-bottom:0;mso-position-horizontal:absolute;mso-position-horizontal-relative:text;mso-position-vertical:absolute;mso-position-vertical-relative:text;mso-width-percent:0;mso-height-percent:0;mso-width-relative:margin;mso-height-relative:margin;v-text-anchor:middle" o:gfxdata="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" filled="f" strokecolor="red" strokeweight="2pt"/>
+              <v:oval w14:anchorId="49564792" id="Oval 12" o:spid="_x0000_s1026" style="position:absolute;margin-left:338.65pt;margin-top:332.75pt;width:109.95pt;height:28.65pt;z-index:251678720;visibility:visible;mso-wrap-style:square;mso-width-percent:0;mso-height-percent:0;mso-wrap-distance-left:9pt;mso-wrap-distance-top:0;mso-wrap-distance-right:9pt;mso-wrap-distance-bottom:0;mso-position-horizontal:absolute;mso-position-horizontal-relative:text;mso-position-vertical:absolute;mso-position-vertical-relative:text;mso-width-percent:0;mso-height-percent:0;mso-width-relative:margin;mso-height-relative:margin;v-text-anchor:middle" o:gfxdata="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" filled="f" strokecolor="red" strokeweight="2pt"/>
             </w:pict>
           </mc:Fallback>
         </mc:AlternateContent>
@@ -3147,7 +3147,7 @@
           </mc:Choice>
           <mc:Fallback>
             <w:pict>
-              <v:oval w14:anchorId="7BCB4817" id="Oval 17" o:spid="_x0000_s1026" style="position:absolute;margin-left:18.3pt;margin-top:193.8pt;width:257.5pt;height:17.85pt;z-index:251680768;visibility:visible;mso-wrap-style:square;mso-width-percent:0;mso-height-percent:0;mso-wrap-distance-left:9pt;mso-wrap-distance-top:0;mso-wrap-distance-right:9pt;mso-wrap-distance-bottom:0;mso-position-horizontal:absolute;mso-position-horizontal-relative:text;mso-position-vertical:absolute;mso-position-vertical-relative:text;mso-width-percent:0;mso-height-percent:0;mso-width-relative:margin;mso-height-relative:margin;v-text-anchor:middle" o:gfxdata="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" filled="f" strokecolor="red" strokeweight="2pt"/>
+              <v:oval w14:anchorId="53708427" id="Oval 17" o:spid="_x0000_s1026" style="position:absolute;margin-left:18.3pt;margin-top:193.8pt;width:257.5pt;height:17.85pt;z-index:251680768;visibility:visible;mso-wrap-style:square;mso-width-percent:0;mso-height-percent:0;mso-wrap-distance-left:9pt;mso-wrap-distance-top:0;mso-wrap-distance-right:9pt;mso-wrap-distance-bottom:0;mso-position-horizontal:absolute;mso-position-horizontal-relative:text;mso-position-vertical:absolute;mso-position-vertical-relative:text;mso-width-percent:0;mso-height-percent:0;mso-width-relative:margin;mso-height-relative:margin;v-text-anchor:middle" o:gfxdata="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" filled="f" strokecolor="red" strokeweight="2pt"/>
             </w:pict>
           </mc:Fallback>
         </mc:AlternateContent>
@@ -3227,7 +3227,7 @@
           </mc:Choice>
           <mc:Fallback>
             <w:pict>
-              <v:oval w14:anchorId="102123B9" id="Oval 37" o:spid="_x0000_s1026" style="position:absolute;margin-left:56.55pt;margin-top:245.55pt;width:263.5pt;height:21pt;z-index:251674624;visibility:visible;mso-wrap-style:square;mso-width-percent:0;mso-height-percent:0;mso-wrap-distance-left:9pt;mso-wrap-distance-top:0;mso-wrap-distance-right:9pt;mso-wrap-distance-bottom:0;mso-position-horizontal:absolute;mso-position-horizontal-relative:text;mso-position-vertical:absolute;mso-position-vertical-relative:text;mso-width-percent:0;mso-height-percent:0;mso-width-relative:margin;mso-height-relative:margin;v-text-anchor:middle" o:gfxdata="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" filled="f" strokecolor="red" strokeweight="2pt"/>
+              <v:oval w14:anchorId="0F39AA69" id="Oval 37" o:spid="_x0000_s1026" style="position:absolute;margin-left:56.55pt;margin-top:245.55pt;width:263.5pt;height:21pt;z-index:251674624;visibility:visible;mso-wrap-style:square;mso-width-percent:0;mso-height-percent:0;mso-wrap-distance-left:9pt;mso-wrap-distance-top:0;mso-wrap-distance-right:9pt;mso-wrap-distance-bottom:0;mso-position-horizontal:absolute;mso-position-horizontal-relative:text;mso-position-vertical:absolute;mso-position-vertical-relative:text;mso-width-percent:0;mso-height-percent:0;mso-width-relative:margin;mso-height-relative:margin;v-text-anchor:middle" o:gfxdata="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" filled="f" strokecolor="red" strokeweight="2pt"/>
             </w:pict>
           </mc:Fallback>
         </mc:AlternateContent>
@@ -3401,7 +3401,7 @@
           </mc:Choice>
           <mc:Fallback>
             <w:pict>
-              <v:oval w14:anchorId="0B7241D7" id="Oval 19" o:spid="_x0000_s1026" style="position:absolute;margin-left:142.8pt;margin-top:79.4pt;width:134.25pt;height:60pt;z-index:251682816;visibility:visible;mso-wrap-style:square;mso-width-percent:0;mso-height-percent:0;mso-wrap-distance-left:9pt;mso-wrap-distance-top:0;mso-wrap-distance-right:9pt;mso-wrap-distance-bottom:0;mso-position-horizontal:absolute;mso-position-horizontal-relative:text;mso-position-vertical:absolute;mso-position-vertical-relative:text;mso-width-percent:0;mso-height-percent:0;mso-width-relative:margin;mso-height-relative:margin;v-text-anchor:middle" o:gfxdata="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" filled="f" strokecolor="red" strokeweight="2pt"/>
+              <v:oval w14:anchorId="3C203B18" id="Oval 19" o:spid="_x0000_s1026" style="position:absolute;margin-left:142.8pt;margin-top:79.4pt;width:134.25pt;height:60pt;z-index:251682816;visibility:visible;mso-wrap-style:square;mso-width-percent:0;mso-height-percent:0;mso-wrap-distance-left:9pt;mso-wrap-distance-top:0;mso-wrap-distance-right:9pt;mso-wrap-distance-bottom:0;mso-position-horizontal:absolute;mso-position-horizontal-relative:text;mso-position-vertical:absolute;mso-position-vertical-relative:text;mso-width-percent:0;mso-height-percent:0;mso-width-relative:margin;mso-height-relative:margin;v-text-anchor:middle" o:gfxdata="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" filled="f" strokecolor="red" strokeweight="2pt"/>
             </w:pict>
           </mc:Fallback>
         </mc:AlternateContent>
@@ -3648,7 +3648,7 @@
           </mc:Choice>
           <mc:Fallback>
             <w:pict>
-              <v:oval w14:anchorId="48A93226" id="Oval 21" o:spid="_x0000_s1026" style="position:absolute;margin-left:58.5pt;margin-top:62.7pt;width:179.55pt;height:31.5pt;z-index:251684864;visibility:visible;mso-wrap-style:square;mso-width-percent:0;mso-height-percent:0;mso-wrap-distance-left:9pt;mso-wrap-distance-top:0;mso-wrap-distance-right:9pt;mso-wrap-distance-bottom:0;mso-position-horizontal:absolute;mso-position-horizontal-relative:text;mso-position-vertical:absolute;mso-position-vertical-relative:text;mso-width-percent:0;mso-height-percent:0;mso-width-relative:margin;mso-height-relative:margin;v-text-anchor:middle" o:gfxdata="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" filled="f" strokecolor="red" strokeweight="2pt"/>
+              <v:oval w14:anchorId="31550618" id="Oval 21" o:spid="_x0000_s1026" style="position:absolute;margin-left:58.5pt;margin-top:62.7pt;width:179.55pt;height:31.5pt;z-index:251684864;visibility:visible;mso-wrap-style:square;mso-width-percent:0;mso-height-percent:0;mso-wrap-distance-left:9pt;mso-wrap-distance-top:0;mso-wrap-distance-right:9pt;mso-wrap-distance-bottom:0;mso-position-horizontal:absolute;mso-position-horizontal-relative:text;mso-position-vertical:absolute;mso-position-vertical-relative:text;mso-width-percent:0;mso-height-percent:0;mso-width-relative:margin;mso-height-relative:margin;v-text-anchor:middle" o:gfxdata="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" filled="f" strokecolor="red" strokeweight="2pt"/>
             </w:pict>
           </mc:Fallback>
         </mc:AlternateContent>
@@ -3921,7 +3921,7 @@
           </mc:Choice>
           <mc:Fallback>
             <w:pict>
-              <v:oval w14:anchorId="246389D7" id="Oval 25" o:spid="_x0000_s1026" style="position:absolute;margin-left:80.1pt;margin-top:203.8pt;width:37.8pt;height:30pt;z-index:251686912;visibility:visible;mso-wrap-style:square;mso-width-percent:0;mso-height-percent:0;mso-wrap-distance-left:9pt;mso-wrap-distance-top:0;mso-wrap-distance-right:9pt;mso-wrap-distance-bottom:0;mso-position-horizontal:absolute;mso-position-horizontal-relative:text;mso-position-vertical:absolute;mso-position-vertical-relative:text;mso-width-percent:0;mso-height-percent:0;mso-width-relative:margin;mso-height-relative:margin;v-text-anchor:middle" o:gfxdata="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" filled="f" strokecolor="red" strokeweight="2pt"/>
+              <v:oval w14:anchorId="36E3E0A1" id="Oval 25" o:spid="_x0000_s1026" style="position:absolute;margin-left:80.1pt;margin-top:203.8pt;width:37.8pt;height:30pt;z-index:251686912;visibility:visible;mso-wrap-style:square;mso-width-percent:0;mso-height-percent:0;mso-wrap-distance-left:9pt;mso-wrap-distance-top:0;mso-wrap-distance-right:9pt;mso-wrap-distance-bottom:0;mso-position-horizontal:absolute;mso-position-horizontal-relative:text;mso-position-vertical:absolute;mso-position-vertical-relative:text;mso-width-percent:0;mso-height-percent:0;mso-width-relative:margin;mso-height-relative:margin;v-text-anchor:middle" o:gfxdata="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" filled="f" strokecolor="red" strokeweight="2pt"/>
             </w:pict>
           </mc:Fallback>
         </mc:AlternateContent>
@@ -4148,7 +4148,7 @@
           </mc:Choice>
           <mc:Fallback>
             <w:pict>
-              <v:oval w14:anchorId="1E93CFA0" id="Oval 27" o:spid="_x0000_s1026" style="position:absolute;margin-left:284.7pt;margin-top:32.45pt;width:61.8pt;height:30pt;z-index:251688960;visibility:visible;mso-wrap-style:square;mso-width-percent:0;mso-height-percent:0;mso-wrap-distance-left:9pt;mso-wrap-distance-top:0;mso-wrap-distance-right:9pt;mso-wrap-distance-bottom:0;mso-position-horizontal:absolute;mso-position-horizontal-relative:text;mso-position-vertical:absolute;mso-position-vertical-relative:text;mso-width-percent:0;mso-height-percent:0;mso-width-relative:margin;mso-height-relative:margin;v-text-anchor:middle" o:gfxdata="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" filled="f" strokecolor="red" strokeweight="2pt"/>
+              <v:oval w14:anchorId="38E8115E" id="Oval 27" o:spid="_x0000_s1026" style="position:absolute;margin-left:284.7pt;margin-top:32.45pt;width:61.8pt;height:30pt;z-index:251688960;visibility:visible;mso-wrap-style:square;mso-width-percent:0;mso-height-percent:0;mso-wrap-distance-left:9pt;mso-wrap-distance-top:0;mso-wrap-distance-right:9pt;mso-wrap-distance-bottom:0;mso-position-horizontal:absolute;mso-position-horizontal-relative:text;mso-position-vertical:absolute;mso-position-vertical-relative:text;mso-width-percent:0;mso-height-percent:0;mso-width-relative:margin;mso-height-relative:margin;v-text-anchor:middle" o:gfxdata="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" filled="f" strokecolor="red" strokeweight="2pt"/>
             </w:pict>
           </mc:Fallback>
         </mc:AlternateContent>
@@ -4335,7 +4335,7 @@
           </mc:Choice>
           <mc:Fallback>
             <w:pict>
-              <v:oval w14:anchorId="237CA1BF" id="Oval 30" o:spid="_x0000_s1026" style="position:absolute;margin-left:99.9pt;margin-top:144.3pt;width:87.6pt;height:30pt;z-index:251693056;visibility:visible;mso-wrap-style:square;mso-width-percent:0;mso-height-percent:0;mso-wrap-distance-left:9pt;mso-wrap-distance-top:0;mso-wrap-distance-right:9pt;mso-wrap-distance-bottom:0;mso-position-horizontal:absolute;mso-position-horizontal-relative:text;mso-position-vertical:absolute;mso-position-vertical-relative:text;mso-width-percent:0;mso-height-percent:0;mso-width-relative:margin;mso-height-relative:margin;v-text-anchor:middle" o:gfxdata="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" filled="f" strokecolor="red" strokeweight="2pt"/>
+              <v:oval w14:anchorId="0B4B2B46" id="Oval 30" o:spid="_x0000_s1026" style="position:absolute;margin-left:99.9pt;margin-top:144.3pt;width:87.6pt;height:30pt;z-index:251693056;visibility:visible;mso-wrap-style:square;mso-width-percent:0;mso-height-percent:0;mso-wrap-distance-left:9pt;mso-wrap-distance-top:0;mso-wrap-distance-right:9pt;mso-wrap-distance-bottom:0;mso-position-horizontal:absolute;mso-position-horizontal-relative:text;mso-position-vertical:absolute;mso-position-vertical-relative:text;mso-width-percent:0;mso-height-percent:0;mso-width-relative:margin;mso-height-relative:margin;v-text-anchor:middle" o:gfxdata="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" filled="f" strokecolor="red" strokeweight="2pt"/>
             </w:pict>
           </mc:Fallback>
         </mc:AlternateContent>
@@ -4415,7 +4415,7 @@
           </mc:Choice>
           <mc:Fallback>
             <w:pict>
-              <v:oval w14:anchorId="6DDC6B70" id="Oval 29" o:spid="_x0000_s1026" style="position:absolute;margin-left:93.9pt;margin-top:95.1pt;width:225pt;height:34.8pt;z-index:251691008;visibility:visible;mso-wrap-style:square;mso-width-percent:0;mso-height-percent:0;mso-wrap-distance-left:9pt;mso-wrap-distance-top:0;mso-wrap-distance-right:9pt;mso-wrap-distance-bottom:0;mso-position-horizontal:absolute;mso-position-horizontal-relative:text;mso-position-vertical:absolute;mso-position-vertical-relative:text;mso-width-percent:0;mso-height-percent:0;mso-width-relative:margin;mso-height-relative:margin;v-text-anchor:middle" o:gfxdata="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" filled="f" strokecolor="red" strokeweight="2pt"/>
+              <v:oval w14:anchorId="49CE097C" id="Oval 29" o:spid="_x0000_s1026" style="position:absolute;margin-left:93.9pt;margin-top:95.1pt;width:225pt;height:34.8pt;z-index:251691008;visibility:visible;mso-wrap-style:square;mso-width-percent:0;mso-height-percent:0;mso-wrap-distance-left:9pt;mso-wrap-distance-top:0;mso-wrap-distance-right:9pt;mso-wrap-distance-bottom:0;mso-position-horizontal:absolute;mso-position-horizontal-relative:text;mso-position-vertical:absolute;mso-position-vertical-relative:text;mso-width-percent:0;mso-height-percent:0;mso-width-relative:margin;mso-height-relative:margin;v-text-anchor:middle" o:gfxdata="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" filled="f" strokecolor="red" strokeweight="2pt"/>
             </w:pict>
           </mc:Fallback>
         </mc:AlternateContent>

</xml_diff>

<commit_message>
Updated assignment 2 with unknown changes
</commit_message>
<xml_diff>
--- a/networking/simonStorm/ass2_simon.docx
+++ b/networking/simonStorm/ass2_simon.docx
@@ -1612,17 +1612,8 @@
           <w:color w:val="000000" w:themeColor="text1"/>
           <w:lang w:val="en-GB"/>
         </w:rPr>
-        <w:t xml:space="preserve">have a need for installing </w:t>
-      </w:r>
-      <w:proofErr w:type="spellStart"/>
-      <w:r>
-        <w:rPr>
-          <w:color w:val="000000" w:themeColor="text1"/>
-          <w:lang w:val="en-GB"/>
-        </w:rPr>
-        <w:t>Xubuntu</w:t>
-      </w:r>
-      <w:proofErr w:type="spellEnd"/>
+        <w:t>have a need for installing Xubuntu</w:t>
+      </w:r>
       <w:r>
         <w:rPr>
           <w:color w:val="000000" w:themeColor="text1"/>
@@ -1864,21 +1855,7 @@
         <w:rPr>
           <w:lang w:val="en-GB"/>
         </w:rPr>
-        <w:t xml:space="preserve"> – Linux repositories is a collection of software that is downloadable for the distribution of your choice. Downloading software from the repositories is very easy and does not necessarily require a google search, nor downloading from some shady site. It is advisable to update the repositories with “</w:t>
-      </w:r>
-      <w:proofErr w:type="spellStart"/>
-      <w:r>
-        <w:rPr>
-          <w:lang w:val="en-GB"/>
-        </w:rPr>
-        <w:t>sudo</w:t>
-      </w:r>
-      <w:proofErr w:type="spellEnd"/>
-      <w:r>
-        <w:rPr>
-          <w:lang w:val="en-GB"/>
-        </w:rPr>
-        <w:t xml:space="preserve"> apt update” before installing new software to get the latest version. The </w:t>
+        <w:t xml:space="preserve"> – Linux repositories is a collection of software that is downloadable for the distribution of your choice. Downloading software from the repositories is very easy and does not necessarily require a google search, nor downloading from some shady site. It is advisable to update the repositories with “sudo apt update” before installing new software to get the latest version. The </w:t>
       </w:r>
       <w:r>
         <w:rPr>
@@ -1891,21 +1868,7 @@
         <w:rPr>
           <w:lang w:val="en-GB"/>
         </w:rPr>
-        <w:t xml:space="preserve"> is as easy as “</w:t>
-      </w:r>
-      <w:proofErr w:type="spellStart"/>
-      <w:r>
-        <w:rPr>
-          <w:lang w:val="en-GB"/>
-        </w:rPr>
-        <w:t>sudo</w:t>
-      </w:r>
-      <w:proofErr w:type="spellEnd"/>
-      <w:r>
-        <w:rPr>
-          <w:lang w:val="en-GB"/>
-        </w:rPr>
-        <w:t xml:space="preserve"> apt install </w:t>
+        <w:t xml:space="preserve"> is as easy as “sudo apt install </w:t>
       </w:r>
       <w:r>
         <w:rPr>
@@ -1919,35 +1882,7 @@
         <w:rPr>
           <w:lang w:val="en-GB"/>
         </w:rPr>
-        <w:t>”, e.g. “</w:t>
-      </w:r>
-      <w:proofErr w:type="spellStart"/>
-      <w:r>
-        <w:rPr>
-          <w:lang w:val="en-GB"/>
-        </w:rPr>
-        <w:t>sudo</w:t>
-      </w:r>
-      <w:proofErr w:type="spellEnd"/>
-      <w:r>
-        <w:rPr>
-          <w:lang w:val="en-GB"/>
-        </w:rPr>
-        <w:t xml:space="preserve"> apt install </w:t>
-      </w:r>
-      <w:proofErr w:type="spellStart"/>
-      <w:r>
-        <w:rPr>
-          <w:lang w:val="en-GB"/>
-        </w:rPr>
-        <w:t>wireshark</w:t>
-      </w:r>
-      <w:proofErr w:type="spellEnd"/>
-      <w:r>
-        <w:rPr>
-          <w:lang w:val="en-GB"/>
-        </w:rPr>
-        <w:t xml:space="preserve">”. </w:t>
+        <w:t xml:space="preserve">”, e.g. “sudo apt install wireshark”. </w:t>
       </w:r>
     </w:p>
     <w:p>
@@ -1983,7 +1918,7 @@
           <w:szCs w:val="22"/>
           <w:lang w:val="en-GB"/>
         </w:rPr>
-        <w:t>An introduction.</w:t>
+        <w:t>How to set up VMnet8 in the Virtual Network Editor.</w:t>
       </w:r>
     </w:p>
     <w:p>
@@ -2003,7 +1938,7 @@
           <w:szCs w:val="22"/>
           <w:lang w:val="en-GB"/>
         </w:rPr>
-        <w:t>A network diagram with IP addresses. (Layer 3 network diagram.)</w:t>
+        <w:t>How to set static IP addresses on Xubuntu Linux hosts.</w:t>
       </w:r>
     </w:p>
     <w:p>
@@ -2023,7 +1958,7 @@
           <w:szCs w:val="22"/>
           <w:lang w:val="en-GB"/>
         </w:rPr>
-        <w:t>How to set up VMnet8 in the Virtual Network Editor.</w:t>
+        <w:t>How to use PING to check connectivity between two hosts.</w:t>
       </w:r>
     </w:p>
     <w:p>
@@ -2043,25 +1978,7 @@
           <w:szCs w:val="22"/>
           <w:lang w:val="en-GB"/>
         </w:rPr>
-        <w:t xml:space="preserve">How to set static IP addresses on </w:t>
-      </w:r>
-      <w:proofErr w:type="spellStart"/>
-      <w:r>
-        <w:rPr>
-          <w:sz w:val="22"/>
-          <w:szCs w:val="22"/>
-          <w:lang w:val="en-GB"/>
-        </w:rPr>
-        <w:t>Xubuntu</w:t>
-      </w:r>
-      <w:proofErr w:type="spellEnd"/>
-      <w:r>
-        <w:rPr>
-          <w:sz w:val="22"/>
-          <w:szCs w:val="22"/>
-          <w:lang w:val="en-GB"/>
-        </w:rPr>
-        <w:t xml:space="preserve"> Linux hosts.</w:t>
+        <w:t>What the ping program is.</w:t>
       </w:r>
     </w:p>
     <w:p>
@@ -2081,7 +1998,7 @@
           <w:szCs w:val="22"/>
           <w:lang w:val="en-GB"/>
         </w:rPr>
-        <w:t>How to use PING to check connectivity between two hosts.</w:t>
+        <w:t>What a networking interface is.</w:t>
       </w:r>
     </w:p>
     <w:p>
@@ -2101,7 +2018,7 @@
           <w:szCs w:val="22"/>
           <w:lang w:val="en-GB"/>
         </w:rPr>
-        <w:t>What the ping program is.</w:t>
+        <w:t>How to use Wireshark to monitor traffic between two hosts.</w:t>
       </w:r>
     </w:p>
     <w:p>
@@ -2121,7 +2038,7 @@
           <w:szCs w:val="22"/>
           <w:lang w:val="en-GB"/>
         </w:rPr>
-        <w:t>What a networking interface is.</w:t>
+        <w:t>How to update and upgrade a Linux OS.</w:t>
       </w:r>
     </w:p>
     <w:p>
@@ -2141,7 +2058,7 @@
           <w:szCs w:val="22"/>
           <w:lang w:val="en-GB"/>
         </w:rPr>
-        <w:t>How to use Wireshark to monitor traffic between two hosts.</w:t>
+        <w:t>What a Linux repository is and how to pull and install software from it.</w:t>
       </w:r>
     </w:p>
     <w:p>
@@ -2161,75 +2078,7 @@
           <w:szCs w:val="22"/>
           <w:lang w:val="en-GB"/>
         </w:rPr>
-        <w:t>How to update and upgrade a Linux OS.</w:t>
-      </w:r>
-    </w:p>
-    <w:p>
-      <w:pPr>
-        <w:pStyle w:val="ListParagraph"/>
-        <w:numPr>
-          <w:ilvl w:val="0"/>
-          <w:numId w:val="28"/>
-        </w:numPr>
-        <w:rPr>
-          <w:lang w:val="en-US"/>
-        </w:rPr>
-      </w:pPr>
-      <w:r>
-        <w:rPr>
-          <w:sz w:val="22"/>
-          <w:szCs w:val="22"/>
-          <w:lang w:val="en-GB"/>
-        </w:rPr>
-        <w:t>What a Linux repository is and how to pull and install software from it.</w:t>
-      </w:r>
-    </w:p>
-    <w:p>
-      <w:pPr>
-        <w:pStyle w:val="ListParagraph"/>
-        <w:numPr>
-          <w:ilvl w:val="0"/>
-          <w:numId w:val="28"/>
-        </w:numPr>
-        <w:rPr>
-          <w:lang w:val="en-US"/>
-        </w:rPr>
-      </w:pPr>
-      <w:r>
-        <w:rPr>
-          <w:sz w:val="22"/>
-          <w:szCs w:val="22"/>
-          <w:lang w:val="en-GB"/>
-        </w:rPr>
         <w:t>Challenge: What a broadcast ping is and who will reply to it.</w:t>
-      </w:r>
-    </w:p>
-    <w:p>
-      <w:pPr>
-        <w:pStyle w:val="ListParagraph"/>
-        <w:numPr>
-          <w:ilvl w:val="0"/>
-          <w:numId w:val="28"/>
-        </w:numPr>
-        <w:rPr>
-          <w:lang w:val="en-US"/>
-        </w:rPr>
-      </w:pPr>
-      <w:r>
-        <w:rPr>
-          <w:sz w:val="22"/>
-          <w:szCs w:val="22"/>
-          <w:lang w:val="en-GB"/>
-        </w:rPr>
-        <w:t xml:space="preserve">Conclusion on the learning </w:t>
-      </w:r>
-      <w:r>
-        <w:rPr>
-          <w:sz w:val="22"/>
-          <w:szCs w:val="22"/>
-          <w:lang w:val="en-GB"/>
-        </w:rPr>
-        <w:t>goals Installation</w:t>
       </w:r>
     </w:p>
     <w:p>
@@ -2355,21 +2204,7 @@
         <w:rPr>
           <w:lang w:val="en-GB"/>
         </w:rPr>
-        <w:t xml:space="preserve">Updating and upgrading a Linux OS ca vary slightly from distro to distro, but for this </w:t>
-      </w:r>
-      <w:proofErr w:type="spellStart"/>
-      <w:r>
-        <w:rPr>
-          <w:lang w:val="en-GB"/>
-        </w:rPr>
-        <w:t>Xubuntu</w:t>
-      </w:r>
-      <w:proofErr w:type="spellEnd"/>
-      <w:r>
-        <w:rPr>
-          <w:lang w:val="en-GB"/>
-        </w:rPr>
-        <w:t xml:space="preserve"> machine, </w:t>
+        <w:t xml:space="preserve">Updating and upgrading a Linux OS ca vary slightly from distro to distro, but for this Xubuntu machine, </w:t>
       </w:r>
       <w:r>
         <w:rPr>
@@ -2817,19 +2652,11 @@
           <w:lang w:val="en-US"/>
         </w:rPr>
       </w:pPr>
-      <w:proofErr w:type="spellStart"/>
-      <w:r>
-        <w:rPr>
-          <w:lang w:val="en-US"/>
-        </w:rPr>
-        <w:t>Figur</w:t>
-      </w:r>
-      <w:proofErr w:type="spellEnd"/>
-      <w:r>
-        <w:rPr>
-          <w:lang w:val="en-US"/>
-        </w:rPr>
-        <w:t xml:space="preserve"> 2 – Showing the location o</w:t>
+      <w:r>
+        <w:rPr>
+          <w:lang w:val="en-US"/>
+        </w:rPr>
+        <w:t>Figur 2 – Showing the location o</w:t>
       </w:r>
       <w:r>
         <w:rPr>
@@ -2992,19 +2819,11 @@
           <w:lang w:val="en-US"/>
         </w:rPr>
       </w:pPr>
-      <w:proofErr w:type="spellStart"/>
-      <w:r>
-        <w:rPr>
-          <w:lang w:val="en-US"/>
-        </w:rPr>
-        <w:t>Figur</w:t>
-      </w:r>
-      <w:proofErr w:type="spellEnd"/>
-      <w:r>
-        <w:rPr>
-          <w:lang w:val="en-US"/>
-        </w:rPr>
-        <w:t xml:space="preserve"> 3 – The Virtual Network E</w:t>
+      <w:r>
+        <w:rPr>
+          <w:lang w:val="en-US"/>
+        </w:rPr>
+        <w:t>Figur 3 – The Virtual Network E</w:t>
       </w:r>
       <w:r>
         <w:rPr>
@@ -3042,19 +2861,7 @@
         <w:rPr>
           <w:lang w:val="en-US"/>
         </w:rPr>
-        <w:t xml:space="preserve"> adaptor to this network”.</w:t>
-      </w:r>
-      <w:r>
-        <w:rPr>
-          <w:lang w:val="en-US"/>
-        </w:rPr>
-        <w:t xml:space="preserve"> (Figure 4)</w:t>
-      </w:r>
-      <w:r>
-        <w:rPr>
-          <w:lang w:val="en-US"/>
-        </w:rPr>
-        <w:t xml:space="preserve"> Make sure to set Subnet IP and mask before next step.</w:t>
+        <w:t xml:space="preserve"> adaptor to this network”. (Figure 4) Make sure to set Subnet IP and mask before next step.</w:t>
       </w:r>
     </w:p>
     <w:p>
@@ -3455,19 +3262,11 @@
           <w:lang w:val="en-US"/>
         </w:rPr>
       </w:pPr>
-      <w:proofErr w:type="spellStart"/>
-      <w:r>
-        <w:rPr>
-          <w:lang w:val="en-US"/>
-        </w:rPr>
-        <w:t>Figur</w:t>
-      </w:r>
-      <w:proofErr w:type="spellEnd"/>
-      <w:r>
-        <w:rPr>
-          <w:lang w:val="en-US"/>
-        </w:rPr>
-        <w:t xml:space="preserve"> 5</w:t>
+      <w:r>
+        <w:rPr>
+          <w:lang w:val="en-US"/>
+        </w:rPr>
+        <w:t>Figur 5</w:t>
       </w:r>
       <w:r>
         <w:rPr>
@@ -3702,19 +3501,11 @@
           <w:lang w:val="en-US"/>
         </w:rPr>
       </w:pPr>
-      <w:proofErr w:type="spellStart"/>
-      <w:r>
-        <w:rPr>
-          <w:lang w:val="en-US"/>
-        </w:rPr>
-        <w:t>Figur</w:t>
-      </w:r>
-      <w:proofErr w:type="spellEnd"/>
-      <w:r>
-        <w:rPr>
-          <w:lang w:val="en-US"/>
-        </w:rPr>
-        <w:t xml:space="preserve"> 6</w:t>
+      <w:r>
+        <w:rPr>
+          <w:lang w:val="en-US"/>
+        </w:rPr>
+        <w:t>Figur 6</w:t>
       </w:r>
       <w:r>
         <w:rPr>
@@ -3975,19 +3766,11 @@
           <w:lang w:val="en-US"/>
         </w:rPr>
       </w:pPr>
-      <w:proofErr w:type="spellStart"/>
-      <w:r>
-        <w:rPr>
-          <w:lang w:val="en-US"/>
-        </w:rPr>
-        <w:t>Figur</w:t>
-      </w:r>
-      <w:proofErr w:type="spellEnd"/>
-      <w:r>
-        <w:rPr>
-          <w:lang w:val="en-US"/>
-        </w:rPr>
-        <w:t xml:space="preserve"> </w:t>
+      <w:r>
+        <w:rPr>
+          <w:lang w:val="en-US"/>
+        </w:rPr>
+        <w:t xml:space="preserve">Figur </w:t>
       </w:r>
       <w:r>
         <w:rPr>
@@ -4005,16 +3788,8 @@
         <w:rPr>
           <w:lang w:val="en-US"/>
         </w:rPr>
-        <w:t xml:space="preserve"> for </w:t>
-      </w:r>
-      <w:proofErr w:type="spellStart"/>
-      <w:r>
-        <w:rPr>
-          <w:lang w:val="en-US"/>
-        </w:rPr>
-        <w:t>Xubuntu</w:t>
-      </w:r>
-      <w:proofErr w:type="spellEnd"/>
+        <w:t xml:space="preserve"> for Xubuntu</w:t>
+      </w:r>
     </w:p>
     <w:p>
       <w:pPr>
@@ -4201,12 +3976,23 @@
           <w:tab w:val="center" w:pos="4819"/>
           <w:tab w:val="left" w:pos="7584"/>
         </w:tabs>
+        <w:rPr>
+          <w:lang w:val="en-US"/>
+        </w:rPr>
       </w:pPr>
       <w:r>
         <w:tab/>
+      </w:r>
+      <w:r>
+        <w:rPr>
+          <w:lang w:val="en-US"/>
+        </w:rPr>
         <w:t>Figur 8</w:t>
       </w:r>
       <w:r>
+        <w:rPr>
+          <w:lang w:val="en-US"/>
+        </w:rPr>
         <w:tab/>
       </w:r>
     </w:p>
@@ -4469,19 +4255,11 @@
           <w:lang w:val="en-US"/>
         </w:rPr>
       </w:pPr>
-      <w:proofErr w:type="spellStart"/>
-      <w:r>
-        <w:rPr>
-          <w:lang w:val="en-US"/>
-        </w:rPr>
-        <w:t>Figur</w:t>
-      </w:r>
-      <w:proofErr w:type="spellEnd"/>
-      <w:r>
-        <w:rPr>
-          <w:lang w:val="en-US"/>
-        </w:rPr>
-        <w:t xml:space="preserve"> 9 – Setting up static I</w:t>
+      <w:r>
+        <w:rPr>
+          <w:lang w:val="en-US"/>
+        </w:rPr>
+        <w:t>Figur 9 – Setting up static I</w:t>
       </w:r>
       <w:r>
         <w:rPr>
@@ -4570,19 +4348,11 @@
           <w:lang w:val="en-US"/>
         </w:rPr>
       </w:pPr>
-      <w:proofErr w:type="spellStart"/>
-      <w:r>
-        <w:rPr>
-          <w:lang w:val="en-US"/>
-        </w:rPr>
-        <w:t>Figur</w:t>
-      </w:r>
-      <w:proofErr w:type="spellEnd"/>
-      <w:r>
-        <w:rPr>
-          <w:lang w:val="en-US"/>
-        </w:rPr>
-        <w:t xml:space="preserve"> </w:t>
+      <w:r>
+        <w:rPr>
+          <w:lang w:val="en-US"/>
+        </w:rPr>
+        <w:t xml:space="preserve">Figur </w:t>
       </w:r>
       <w:r>
         <w:fldChar w:fldCharType="begin"/>
@@ -4743,21 +4513,7 @@
         <w:rPr>
           <w:lang w:val="en-US"/>
         </w:rPr>
-        <w:t xml:space="preserve">monitor packets on the network. We have also setup static IP’s for two </w:t>
-      </w:r>
-      <w:proofErr w:type="spellStart"/>
-      <w:r>
-        <w:rPr>
-          <w:lang w:val="en-US"/>
-        </w:rPr>
-        <w:t>Xubuntu</w:t>
-      </w:r>
-      <w:proofErr w:type="spellEnd"/>
-      <w:r>
-        <w:rPr>
-          <w:lang w:val="en-US"/>
-        </w:rPr>
-        <w:t xml:space="preserve"> Virtual Machines, and used PING to test the reachability and latency.</w:t>
+        <w:t>monitor packets on the network. We have also setup static IP’s for two Xubuntu Virtual Machines, and used PING to test the reachability and latency.</w:t>
       </w:r>
     </w:p>
     <w:p>

</xml_diff>